<commit_message>
RM 27 - INclusao de numero do UC Enviar e-mail de lembrete de compromisso
</commit_message>
<xml_diff>
--- a/Documentos/Planejamento/RelacaoNovosCasosUso-SGCONT.docx
+++ b/Documentos/Planejamento/RelacaoNovosCasosUso-SGCONT.docx
@@ -477,8 +477,10 @@
               <w:rPr>
                 <w:rFonts w:ascii="Arial" w:hAnsi="Arial" w:cs="Arial"/>
               </w:rPr>
-              <w:t>Inserir Setor</w:t>
-            </w:r>
+              <w:t>Enviar Mensagem Lembrete Compromisso</w:t>
+            </w:r>
+            <w:bookmarkStart w:id="0" w:name="_GoBack"/>
+            <w:bookmarkEnd w:id="0"/>
           </w:p>
         </w:tc>
       </w:tr>
@@ -495,11 +497,13 @@
             <w:pPr>
               <w:rPr>
                 <w:rFonts w:ascii="Arial" w:hAnsi="Arial" w:cs="Arial"/>
-              </w:rPr>
-            </w:pPr>
-            <w:r>
-              <w:rPr>
-                <w:rFonts w:ascii="Arial" w:hAnsi="Arial" w:cs="Arial"/>
+                <w:strike/>
+              </w:rPr>
+            </w:pPr>
+            <w:r>
+              <w:rPr>
+                <w:rFonts w:ascii="Arial" w:hAnsi="Arial" w:cs="Arial"/>
+                <w:strike/>
               </w:rPr>
               <w:t>UC008</w:t>
             </w:r>
@@ -514,11 +518,13 @@
               <w:cnfStyle w:val="000000010000" w:firstRow="0" w:lastRow="0" w:firstColumn="0" w:lastColumn="0" w:oddVBand="0" w:evenVBand="0" w:oddHBand="0" w:evenHBand="1" w:firstRowFirstColumn="0" w:firstRowLastColumn="0" w:lastRowFirstColumn="0" w:lastRowLastColumn="0"/>
               <w:rPr>
                 <w:rFonts w:ascii="Arial" w:hAnsi="Arial" w:cs="Arial"/>
-              </w:rPr>
-            </w:pPr>
-            <w:r>
-              <w:rPr>
-                <w:rFonts w:ascii="Arial" w:hAnsi="Arial" w:cs="Arial"/>
+                <w:strike/>
+              </w:rPr>
+            </w:pPr>
+            <w:r>
+              <w:rPr>
+                <w:rFonts w:ascii="Arial" w:hAnsi="Arial" w:cs="Arial"/>
+                <w:strike/>
               </w:rPr>
               <w:t>Manter Setor</w:t>
             </w:r>
@@ -996,8 +1002,6 @@
         </wp:inline>
       </w:drawing>
     </w:r>
-    <w:bookmarkStart w:id="0" w:name="_GoBack"/>
-    <w:bookmarkEnd w:id="0"/>
   </w:p>
 </w:hdr>
 </file>

</xml_diff>